<commit_message>
adding dominant seventh chords oops
</commit_message>
<xml_diff>
--- a/2021_ICMC_Paper_Templates/ICMC_2021_LaTeX_Template/examples.docx
+++ b/2021_ICMC_Paper_Templates/ICMC_2021_LaTeX_Template/examples.docx
@@ -87,13 +87,13 @@
         <mc:AlternateContent>
           <mc:Choice Requires="wps">
             <w:drawing>
-              <wp:anchor distT="0" distB="0" distL="114300" distR="114300" simplePos="0" relativeHeight="251660288" behindDoc="0" locked="0" layoutInCell="1" allowOverlap="1" wp14:anchorId="430998BC" wp14:editId="224DDA23">
+              <wp:anchor distT="0" distB="0" distL="114300" distR="114300" simplePos="0" relativeHeight="251660288" behindDoc="0" locked="0" layoutInCell="1" allowOverlap="1" wp14:anchorId="430998BC" wp14:editId="723E90AF">
                 <wp:simplePos x="0" y="0"/>
                 <wp:positionH relativeFrom="column">
-                  <wp:posOffset>2273299</wp:posOffset>
+                  <wp:posOffset>1955165</wp:posOffset>
                 </wp:positionH>
                 <wp:positionV relativeFrom="paragraph">
-                  <wp:posOffset>1274445</wp:posOffset>
+                  <wp:posOffset>1350645</wp:posOffset>
                 </wp:positionV>
                 <wp:extent cx="589915" cy="533400"/>
                 <wp:effectExtent l="12700" t="0" r="19685" b="25400"/>
@@ -149,7 +149,7 @@
           </mc:Choice>
           <mc:Fallback>
             <w:pict>
-              <v:shapetype w14:anchorId="6AD9843F" id="_x0000_t67" coordsize="21600,21600" o:spt="67" adj="16200,5400" path="m0@0l@1@0@1,0@2,0@2@0,21600@0,10800,21600xe">
+              <v:shapetype w14:anchorId="00DA10A0" id="_x0000_t67" coordsize="21600,21600" o:spt="67" adj="16200,5400" path="m0@0l@1@0@1,0@2,0@2@0,21600@0,10800,21600xe">
                 <v:stroke joinstyle="miter"/>
                 <v:formulas>
                   <v:f eqn="val #0"/>
@@ -165,7 +165,7 @@
                   <v:h position="#1,#0" xrange="0,10800" yrange="0,21600"/>
                 </v:handles>
               </v:shapetype>
-              <v:shape id="Down Arrow 8" o:spid="_x0000_s1026" type="#_x0000_t67" style="position:absolute;margin-left:179pt;margin-top:100.35pt;width:46.45pt;height:42pt;flip:x;z-index:251660288;visibility:visible;mso-wrap-style:square;mso-width-percent:0;mso-height-percent:0;mso-wrap-distance-left:9pt;mso-wrap-distance-top:0;mso-wrap-distance-right:9pt;mso-wrap-distance-bottom:0;mso-position-horizontal:absolute;mso-position-horizontal-relative:text;mso-position-vertical:absolute;mso-position-vertical-relative:text;mso-width-percent:0;mso-height-percent:0;mso-width-relative:margin;mso-height-relative:margin;v-text-anchor:middle" o:gfxdata="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" adj="10800" fillcolor="black [3200]" strokecolor="black [1600]" strokeweight="1pt"/>
+              <v:shape id="Down Arrow 8" o:spid="_x0000_s1026" type="#_x0000_t67" style="position:absolute;margin-left:153.95pt;margin-top:106.35pt;width:46.45pt;height:42pt;flip:x;z-index:251660288;visibility:visible;mso-wrap-style:square;mso-width-percent:0;mso-height-percent:0;mso-wrap-distance-left:9pt;mso-wrap-distance-top:0;mso-wrap-distance-right:9pt;mso-wrap-distance-bottom:0;mso-position-horizontal:absolute;mso-position-horizontal-relative:text;mso-position-vertical:absolute;mso-position-vertical-relative:text;mso-width-percent:0;mso-height-percent:0;mso-width-relative:margin;mso-height-relative:margin;v-text-anchor:middle" o:gfxdata="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" adj="10800" fillcolor="black [3200]" strokecolor="black [1600]" strokeweight="1pt"/>
             </w:pict>
           </mc:Fallback>
         </mc:AlternateContent>
@@ -175,10 +175,10 @@
           <w:noProof/>
         </w:rPr>
         <w:drawing>
-          <wp:inline distT="0" distB="0" distL="0" distR="0" wp14:anchorId="06D1D24D" wp14:editId="27887DED">
-            <wp:extent cx="4711700" cy="1511300"/>
+          <wp:inline distT="0" distB="0" distL="0" distR="0" wp14:anchorId="5D673961" wp14:editId="1A6A7FAF">
+            <wp:extent cx="3987800" cy="1511300"/>
             <wp:effectExtent l="0" t="0" r="0" b="0"/>
-            <wp:docPr id="5" name="Picture 5"/>
+            <wp:docPr id="9" name="Picture 9" descr="Diagram, schematic&#10;&#10;Description automatically generated"/>
             <wp:cNvGraphicFramePr>
               <a:graphicFrameLocks xmlns:a="http://schemas.openxmlformats.org/drawingml/2006/main" noChangeAspect="1"/>
             </wp:cNvGraphicFramePr>
@@ -186,7 +186,7 @@
               <a:graphicData uri="http://schemas.openxmlformats.org/drawingml/2006/picture">
                 <pic:pic xmlns:pic="http://schemas.openxmlformats.org/drawingml/2006/picture">
                   <pic:nvPicPr>
-                    <pic:cNvPr id="5" name="Picture 5"/>
+                    <pic:cNvPr id="9" name="Picture 9" descr="Diagram, schematic&#10;&#10;Description automatically generated"/>
                     <pic:cNvPicPr/>
                   </pic:nvPicPr>
                   <pic:blipFill>
@@ -204,7 +204,7 @@
                   <pic:spPr>
                     <a:xfrm>
                       <a:off x="0" y="0"/>
-                      <a:ext cx="4711700" cy="1511300"/>
+                      <a:ext cx="3987800" cy="1511300"/>
                     </a:xfrm>
                     <a:prstGeom prst="rect">
                       <a:avLst/>
@@ -221,10 +221,10 @@
           <w:noProof/>
         </w:rPr>
         <w:drawing>
-          <wp:inline distT="0" distB="0" distL="0" distR="0" wp14:anchorId="4093BDB0" wp14:editId="59B283BC">
-            <wp:extent cx="4711700" cy="1600200"/>
+          <wp:inline distT="0" distB="0" distL="0" distR="0" wp14:anchorId="59E561BD" wp14:editId="61C08BC4">
+            <wp:extent cx="3987800" cy="1511300"/>
             <wp:effectExtent l="0" t="0" r="0" b="0"/>
-            <wp:docPr id="4" name="Picture 4"/>
+            <wp:docPr id="10" name="Picture 10"/>
             <wp:cNvGraphicFramePr>
               <a:graphicFrameLocks xmlns:a="http://schemas.openxmlformats.org/drawingml/2006/main" noChangeAspect="1"/>
             </wp:cNvGraphicFramePr>
@@ -232,7 +232,7 @@
               <a:graphicData uri="http://schemas.openxmlformats.org/drawingml/2006/picture">
                 <pic:pic xmlns:pic="http://schemas.openxmlformats.org/drawingml/2006/picture">
                   <pic:nvPicPr>
-                    <pic:cNvPr id="4" name="Picture 4"/>
+                    <pic:cNvPr id="10" name="Picture 10"/>
                     <pic:cNvPicPr/>
                   </pic:nvPicPr>
                   <pic:blipFill>
@@ -250,7 +250,7 @@
                   <pic:spPr>
                     <a:xfrm>
                       <a:off x="0" y="0"/>
-                      <a:ext cx="4711700" cy="1600200"/>
+                      <a:ext cx="3987800" cy="1511300"/>
                     </a:xfrm>
                     <a:prstGeom prst="rect">
                       <a:avLst/>
@@ -263,6 +263,177 @@
         </w:drawing>
       </w:r>
     </w:p>
+    <w:p/>
+    <w:p>
+      <w:r>
+        <w:rPr>
+          <w:noProof/>
+        </w:rPr>
+        <mc:AlternateContent>
+          <mc:Choice Requires="wps">
+            <w:drawing>
+              <wp:anchor distT="0" distB="0" distL="114300" distR="114300" simplePos="0" relativeHeight="251662336" behindDoc="0" locked="0" layoutInCell="1" allowOverlap="1" wp14:anchorId="239FCFEF" wp14:editId="3DFC3876">
+                <wp:simplePos x="0" y="0"/>
+                <wp:positionH relativeFrom="column">
+                  <wp:posOffset>3136900</wp:posOffset>
+                </wp:positionH>
+                <wp:positionV relativeFrom="paragraph">
+                  <wp:posOffset>742950</wp:posOffset>
+                </wp:positionV>
+                <wp:extent cx="261620" cy="381000"/>
+                <wp:effectExtent l="12700" t="0" r="30480" b="25400"/>
+                <wp:wrapNone/>
+                <wp:docPr id="13" name="Down Arrow 13"/>
+                <wp:cNvGraphicFramePr/>
+                <a:graphic xmlns:a="http://schemas.openxmlformats.org/drawingml/2006/main">
+                  <a:graphicData uri="http://schemas.microsoft.com/office/word/2010/wordprocessingShape">
+                    <wps:wsp>
+                      <wps:cNvSpPr/>
+                      <wps:spPr>
+                        <a:xfrm flipH="1">
+                          <a:off x="0" y="0"/>
+                          <a:ext cx="261620" cy="381000"/>
+                        </a:xfrm>
+                        <a:prstGeom prst="downArrow">
+                          <a:avLst/>
+                        </a:prstGeom>
+                      </wps:spPr>
+                      <wps:style>
+                        <a:lnRef idx="2">
+                          <a:schemeClr val="dk1">
+                            <a:shade val="50000"/>
+                          </a:schemeClr>
+                        </a:lnRef>
+                        <a:fillRef idx="1">
+                          <a:schemeClr val="dk1"/>
+                        </a:fillRef>
+                        <a:effectRef idx="0">
+                          <a:schemeClr val="dk1"/>
+                        </a:effectRef>
+                        <a:fontRef idx="minor">
+                          <a:schemeClr val="lt1"/>
+                        </a:fontRef>
+                      </wps:style>
+                      <wps:bodyPr rot="0" spcFirstLastPara="0" vertOverflow="overflow" horzOverflow="overflow" vert="horz" wrap="square" lIns="91440" tIns="45720" rIns="91440" bIns="45720" numCol="1" spcCol="0" rtlCol="0" fromWordArt="0" anchor="ctr" anchorCtr="0" forceAA="0" compatLnSpc="1">
+                        <a:prstTxWarp prst="textNoShape">
+                          <a:avLst/>
+                        </a:prstTxWarp>
+                        <a:noAutofit/>
+                      </wps:bodyPr>
+                    </wps:wsp>
+                  </a:graphicData>
+                </a:graphic>
+                <wp14:sizeRelH relativeFrom="margin">
+                  <wp14:pctWidth>0</wp14:pctWidth>
+                </wp14:sizeRelH>
+                <wp14:sizeRelV relativeFrom="margin">
+                  <wp14:pctHeight>0</wp14:pctHeight>
+                </wp14:sizeRelV>
+              </wp:anchor>
+            </w:drawing>
+          </mc:Choice>
+          <mc:Fallback>
+            <w:pict>
+              <v:shape w14:anchorId="08690598" id="Down Arrow 13" o:spid="_x0000_s1026" type="#_x0000_t67" style="position:absolute;margin-left:247pt;margin-top:58.5pt;width:20.6pt;height:30pt;flip:x;z-index:251662336;visibility:visible;mso-wrap-style:square;mso-width-percent:0;mso-height-percent:0;mso-wrap-distance-left:9pt;mso-wrap-distance-top:0;mso-wrap-distance-right:9pt;mso-wrap-distance-bottom:0;mso-position-horizontal:absolute;mso-position-horizontal-relative:text;mso-position-vertical:absolute;mso-position-vertical-relative:text;mso-width-percent:0;mso-height-percent:0;mso-width-relative:margin;mso-height-relative:margin;v-text-anchor:middle" o:gfxdata="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" adj="14184" fillcolor="black [3200]" strokecolor="black [1600]" strokeweight="1pt"/>
+            </w:pict>
+          </mc:Fallback>
+        </mc:AlternateContent>
+      </w:r>
+      <w:r>
+        <w:rPr>
+          <w:noProof/>
+        </w:rPr>
+        <w:drawing>
+          <wp:inline distT="0" distB="0" distL="0" distR="0" wp14:anchorId="2EB700A2" wp14:editId="189F24DD">
+            <wp:extent cx="5943600" cy="852170"/>
+            <wp:effectExtent l="0" t="0" r="0" b="0"/>
+            <wp:docPr id="11" name="Picture 11"/>
+            <wp:cNvGraphicFramePr>
+              <a:graphicFrameLocks xmlns:a="http://schemas.openxmlformats.org/drawingml/2006/main" noChangeAspect="1"/>
+            </wp:cNvGraphicFramePr>
+            <a:graphic xmlns:a="http://schemas.openxmlformats.org/drawingml/2006/main">
+              <a:graphicData uri="http://schemas.openxmlformats.org/drawingml/2006/picture">
+                <pic:pic xmlns:pic="http://schemas.openxmlformats.org/drawingml/2006/picture">
+                  <pic:nvPicPr>
+                    <pic:cNvPr id="11" name="Picture 11"/>
+                    <pic:cNvPicPr/>
+                  </pic:nvPicPr>
+                  <pic:blipFill>
+                    <a:blip r:embed="rId8" cstate="print">
+                      <a:extLst>
+                        <a:ext uri="{28A0092B-C50C-407E-A947-70E740481C1C}">
+                          <a14:useLocalDpi xmlns:a14="http://schemas.microsoft.com/office/drawing/2010/main" val="0"/>
+                        </a:ext>
+                      </a:extLst>
+                    </a:blip>
+                    <a:stretch>
+                      <a:fillRect/>
+                    </a:stretch>
+                  </pic:blipFill>
+                  <pic:spPr>
+                    <a:xfrm>
+                      <a:off x="0" y="0"/>
+                      <a:ext cx="5943600" cy="852170"/>
+                    </a:xfrm>
+                    <a:prstGeom prst="rect">
+                      <a:avLst/>
+                    </a:prstGeom>
+                  </pic:spPr>
+                </pic:pic>
+              </a:graphicData>
+            </a:graphic>
+          </wp:inline>
+        </w:drawing>
+      </w:r>
+      <w:r>
+        <w:rPr>
+          <w:noProof/>
+        </w:rPr>
+        <w:drawing>
+          <wp:inline distT="0" distB="0" distL="0" distR="0" wp14:anchorId="1DF1D504" wp14:editId="7D25C527">
+            <wp:extent cx="5943600" cy="836930"/>
+            <wp:effectExtent l="0" t="0" r="0" b="1270"/>
+            <wp:docPr id="12" name="Picture 12"/>
+            <wp:cNvGraphicFramePr>
+              <a:graphicFrameLocks xmlns:a="http://schemas.openxmlformats.org/drawingml/2006/main" noChangeAspect="1"/>
+            </wp:cNvGraphicFramePr>
+            <a:graphic xmlns:a="http://schemas.openxmlformats.org/drawingml/2006/main">
+              <a:graphicData uri="http://schemas.openxmlformats.org/drawingml/2006/picture">
+                <pic:pic xmlns:pic="http://schemas.openxmlformats.org/drawingml/2006/picture">
+                  <pic:nvPicPr>
+                    <pic:cNvPr id="12" name="Picture 12"/>
+                    <pic:cNvPicPr/>
+                  </pic:nvPicPr>
+                  <pic:blipFill>
+                    <a:blip r:embed="rId9" cstate="print">
+                      <a:extLst>
+                        <a:ext uri="{28A0092B-C50C-407E-A947-70E740481C1C}">
+                          <a14:useLocalDpi xmlns:a14="http://schemas.microsoft.com/office/drawing/2010/main" val="0"/>
+                        </a:ext>
+                      </a:extLst>
+                    </a:blip>
+                    <a:stretch>
+                      <a:fillRect/>
+                    </a:stretch>
+                  </pic:blipFill>
+                  <pic:spPr>
+                    <a:xfrm>
+                      <a:off x="0" y="0"/>
+                      <a:ext cx="5943600" cy="836930"/>
+                    </a:xfrm>
+                    <a:prstGeom prst="rect">
+                      <a:avLst/>
+                    </a:prstGeom>
+                  </pic:spPr>
+                </pic:pic>
+              </a:graphicData>
+            </a:graphic>
+          </wp:inline>
+        </w:drawing>
+      </w:r>
+    </w:p>
+    <w:p/>
+    <w:p/>
     <w:sectPr>
       <w:pgSz w:w="12240" w:h="15840"/>
       <w:pgMar w:top="1440" w:right="1440" w:bottom="1440" w:left="1440" w:header="720" w:footer="720" w:gutter="0"/>

</xml_diff>